<commit_message>
Nouvelle modifs du rapport
</commit_message>
<xml_diff>
--- a/RapportTwitterBelliPaeta.docx
+++ b/RapportTwitterBelliPaeta.docx
@@ -856,7 +856,7 @@
         <w:pStyle w:val="style34"/>
         <w:numPr>
           <w:ilvl w:val="0"/>
-          <w:numId w:val="4"/>
+          <w:numId w:val="3"/>
         </w:numPr>
       </w:pPr>
       <w:r>
@@ -872,7 +872,7 @@
         <w:pStyle w:val="style34"/>
         <w:numPr>
           <w:ilvl w:val="0"/>
-          <w:numId w:val="4"/>
+          <w:numId w:val="3"/>
         </w:numPr>
       </w:pPr>
       <w:r>
@@ -888,7 +888,7 @@
         <w:pStyle w:val="style34"/>
         <w:numPr>
           <w:ilvl w:val="0"/>
-          <w:numId w:val="4"/>
+          <w:numId w:val="3"/>
         </w:numPr>
       </w:pPr>
       <w:r>
@@ -904,7 +904,7 @@
         <w:pStyle w:val="style34"/>
         <w:numPr>
           <w:ilvl w:val="0"/>
-          <w:numId w:val="4"/>
+          <w:numId w:val="3"/>
         </w:numPr>
       </w:pPr>
       <w:r>
@@ -981,7 +981,7 @@
         <w:pStyle w:val="style34"/>
         <w:numPr>
           <w:ilvl w:val="0"/>
-          <w:numId w:val="4"/>
+          <w:numId w:val="3"/>
         </w:numPr>
       </w:pPr>
       <w:r>
@@ -997,7 +997,7 @@
         <w:pStyle w:val="style34"/>
         <w:numPr>
           <w:ilvl w:val="0"/>
-          <w:numId w:val="4"/>
+          <w:numId w:val="3"/>
         </w:numPr>
       </w:pPr>
       <w:r>
@@ -1013,7 +1013,7 @@
         <w:pStyle w:val="style34"/>
         <w:numPr>
           <w:ilvl w:val="0"/>
-          <w:numId w:val="4"/>
+          <w:numId w:val="3"/>
         </w:numPr>
       </w:pPr>
       <w:r>
@@ -1021,7 +1021,7 @@
           <w:b/>
           <w:lang w:eastAsia="fr-FR"/>
         </w:rPr>
-        <w:t>relayer un tweet</w:t>
+        <w:t>follower un utilisateur</w:t>
       </w:r>
     </w:p>
     <w:p>
@@ -1029,23 +1029,7 @@
         <w:pStyle w:val="style34"/>
         <w:numPr>
           <w:ilvl w:val="0"/>
-          <w:numId w:val="4"/>
-        </w:numPr>
-      </w:pPr>
-      <w:r>
-        <w:rPr>
-          <w:b/>
-          <w:lang w:eastAsia="fr-FR"/>
-        </w:rPr>
-        <w:t>follower un utilisateur</w:t>
-      </w:r>
-    </w:p>
-    <w:p>
-      <w:pPr>
-        <w:pStyle w:val="style34"/>
-        <w:numPr>
-          <w:ilvl w:val="0"/>
-          <w:numId w:val="4"/>
+          <w:numId w:val="3"/>
         </w:numPr>
       </w:pPr>
       <w:r>
@@ -1264,7 +1248,7 @@
         <w:pStyle w:val="style28"/>
         <w:numPr>
           <w:ilvl w:val="0"/>
-          <w:numId w:val="5"/>
+          <w:numId w:val="4"/>
         </w:numPr>
       </w:pPr>
       <w:r>
@@ -1279,7 +1263,7 @@
         <w:pStyle w:val="style28"/>
         <w:numPr>
           <w:ilvl w:val="0"/>
-          <w:numId w:val="5"/>
+          <w:numId w:val="4"/>
         </w:numPr>
       </w:pPr>
       <w:r>
@@ -1358,6 +1342,17 @@
     </w:p>
     <w:p>
       <w:pPr>
+        <w:pStyle w:val="style28"/>
+      </w:pPr>
+      <w:r>
+        <w:rPr>
+          <w:lang w:eastAsia="fr-FR"/>
+        </w:rPr>
+        <w:t>Les client sont donc identifiées par un Object personne qui contient principalement un nom d'utilisateur et un mot de passe. Mais aussi par un subject qui permettra de l'authentifier avec JAAS.</w:t>
+      </w:r>
+    </w:p>
+    <w:p>
+      <w:pPr>
         <w:pStyle w:val="style2"/>
         <w:numPr>
           <w:ilvl w:val="1"/>
@@ -1416,6 +1411,17 @@
     </w:p>
     <w:p>
       <w:pPr>
+        <w:pStyle w:val="style28"/>
+      </w:pPr>
+      <w:r>
+        <w:rPr>
+          <w:lang w:eastAsia="fr-FR"/>
+        </w:rPr>
+        <w:t>Ainsi un utilisateur malicieux qui aurais pu se procurer un stub sur une interface privée ainsi que le subject d'un autre client ne pourras l'utiliser que lors d'une connexion d'un client. Une fois l'utilisateur déconnecté le subject est détruit du serveur et lors ce que le client se connect de nouveau le numéro aléatoire de sécurité aura changé.</w:t>
+      </w:r>
+    </w:p>
+    <w:p>
+      <w:pPr>
         <w:pStyle w:val="style2"/>
         <w:numPr>
           <w:ilvl w:val="1"/>
@@ -1439,27 +1445,10 @@
           <w:numId w:val="2"/>
         </w:numPr>
       </w:pPr>
-      <w:bookmarkStart w:id="11" w:name="__RefHeading__271_1272585474"/>
+      <w:bookmarkStart w:id="11" w:name="__RefHeading__273_1272585474"/>
+      <w:bookmarkStart w:id="12" w:name="_Toc356758352"/>
       <w:bookmarkEnd w:id="11"/>
-      <w:r>
-        <w:rPr>
-          <w:lang w:eastAsia="fr-FR"/>
-        </w:rPr>
-        <w:t>Sérialisation des Personnes</w:t>
-      </w:r>
-    </w:p>
-    <w:p>
-      <w:pPr>
-        <w:pStyle w:val="style2"/>
-        <w:numPr>
-          <w:ilvl w:val="1"/>
-          <w:numId w:val="2"/>
-        </w:numPr>
-      </w:pPr>
-      <w:bookmarkStart w:id="12" w:name="__RefHeading__273_1272585474"/>
-      <w:bookmarkStart w:id="13" w:name="_Toc356758352"/>
       <w:bookmarkEnd w:id="12"/>
-      <w:bookmarkEnd w:id="13"/>
       <w:r>
         <w:rPr>
           <w:lang w:eastAsia="fr-FR"/>
@@ -1485,227 +1474,7 @@
         <w:rPr>
           <w:lang w:eastAsia="fr-FR"/>
         </w:rPr>
-        <w:t>Même si l’interface graphique n’était pas vraiment demandée, nous en avons tout de même implémenté une, surtout pour faciliter les tests des méthodes et rendre l’application plus agréable. En revanche elle n’est pas complètement ergonomique ni esthétique.</w:t>
-      </w:r>
-    </w:p>
-    <w:p>
-      <w:pPr>
-        <w:pStyle w:val="style0"/>
-      </w:pPr>
-      <w:r>
-        <w:rPr>
-          <w:lang w:eastAsia="fr-FR"/>
-        </w:rPr>
-      </w:r>
-    </w:p>
-    <w:p>
-      <w:pPr>
-        <w:pStyle w:val="style0"/>
-      </w:pPr>
-      <w:r>
-        <w:rPr>
-          <w:lang w:eastAsia="fr-FR"/>
-        </w:rPr>
-      </w:r>
-    </w:p>
-    <w:p>
-      <w:pPr>
-        <w:pStyle w:val="style0"/>
-      </w:pPr>
-      <w:r>
-        <w:rPr>
-          <w:lang w:eastAsia="fr-FR"/>
-        </w:rPr>
-      </w:r>
-    </w:p>
-    <w:p>
-      <w:pPr>
-        <w:pStyle w:val="style0"/>
-      </w:pPr>
-      <w:r>
-        <w:rPr>
-          <w:lang w:eastAsia="fr-FR"/>
-        </w:rPr>
-      </w:r>
-    </w:p>
-    <w:p>
-      <w:pPr>
-        <w:pStyle w:val="style0"/>
-      </w:pPr>
-      <w:r>
-        <w:rPr>
-          <w:lang w:eastAsia="fr-FR"/>
-        </w:rPr>
-      </w:r>
-    </w:p>
-    <w:p>
-      <w:pPr>
-        <w:pStyle w:val="style0"/>
-      </w:pPr>
-      <w:r>
-        <w:rPr>
-          <w:lang w:eastAsia="fr-FR"/>
-        </w:rPr>
-      </w:r>
-    </w:p>
-    <w:p>
-      <w:pPr>
-        <w:pStyle w:val="style0"/>
-      </w:pPr>
-      <w:r>
-        <w:rPr>
-          <w:lang w:eastAsia="fr-FR"/>
-        </w:rPr>
-      </w:r>
-    </w:p>
-    <w:p>
-      <w:pPr>
-        <w:pStyle w:val="style0"/>
-      </w:pPr>
-      <w:r>
-        <w:rPr>
-          <w:lang w:eastAsia="fr-FR"/>
-        </w:rPr>
-      </w:r>
-    </w:p>
-    <w:p>
-      <w:pPr>
-        <w:pStyle w:val="style0"/>
-      </w:pPr>
-      <w:r>
-        <w:rPr>
-          <w:lang w:eastAsia="fr-FR"/>
-        </w:rPr>
-      </w:r>
-    </w:p>
-    <w:p>
-      <w:pPr>
-        <w:pStyle w:val="style0"/>
-      </w:pPr>
-      <w:r>
-        <w:rPr>
-          <w:lang w:eastAsia="fr-FR"/>
-        </w:rPr>
-      </w:r>
-    </w:p>
-    <w:p>
-      <w:pPr>
-        <w:pStyle w:val="style0"/>
-      </w:pPr>
-      <w:r>
-        <w:rPr>
-          <w:lang w:eastAsia="fr-FR"/>
-        </w:rPr>
-      </w:r>
-    </w:p>
-    <w:p>
-      <w:pPr>
-        <w:pStyle w:val="style0"/>
-      </w:pPr>
-      <w:r>
-        <w:rPr>
-          <w:lang w:eastAsia="fr-FR"/>
-        </w:rPr>
-      </w:r>
-    </w:p>
-    <w:p>
-      <w:pPr>
-        <w:pStyle w:val="style0"/>
-      </w:pPr>
-      <w:r>
-        <w:rPr>
-          <w:lang w:eastAsia="fr-FR"/>
-        </w:rPr>
-      </w:r>
-    </w:p>
-    <w:p>
-      <w:pPr>
-        <w:pStyle w:val="style0"/>
-      </w:pPr>
-      <w:r>
-        <w:rPr>
-          <w:lang w:eastAsia="fr-FR"/>
-        </w:rPr>
-      </w:r>
-    </w:p>
-    <w:p>
-      <w:pPr>
-        <w:pStyle w:val="style0"/>
-      </w:pPr>
-      <w:r>
-        <w:rPr>
-          <w:lang w:eastAsia="fr-FR"/>
-        </w:rPr>
-      </w:r>
-    </w:p>
-    <w:p>
-      <w:pPr>
-        <w:pStyle w:val="style0"/>
-      </w:pPr>
-      <w:r>
-        <w:rPr>
-          <w:lang w:eastAsia="fr-FR"/>
-        </w:rPr>
-      </w:r>
-    </w:p>
-    <w:p>
-      <w:pPr>
-        <w:pStyle w:val="style0"/>
-      </w:pPr>
-      <w:r>
-        <w:rPr>
-          <w:lang w:eastAsia="fr-FR"/>
-        </w:rPr>
-      </w:r>
-    </w:p>
-    <w:p>
-      <w:pPr>
-        <w:pStyle w:val="style0"/>
-      </w:pPr>
-      <w:r>
-        <w:rPr>
-          <w:lang w:eastAsia="fr-FR"/>
-        </w:rPr>
-      </w:r>
-    </w:p>
-    <w:p>
-      <w:pPr>
-        <w:pStyle w:val="style0"/>
-      </w:pPr>
-      <w:r>
-        <w:rPr>
-          <w:lang w:eastAsia="fr-FR"/>
-        </w:rPr>
-      </w:r>
-    </w:p>
-    <w:p>
-      <w:pPr>
-        <w:pStyle w:val="style0"/>
-      </w:pPr>
-      <w:r>
-        <w:rPr>
-          <w:lang w:eastAsia="fr-FR"/>
-        </w:rPr>
-      </w:r>
-    </w:p>
-    <w:p>
-      <w:pPr>
-        <w:pStyle w:val="style0"/>
-      </w:pPr>
-      <w:r>
-        <w:rPr>
-          <w:lang w:eastAsia="fr-FR"/>
-        </w:rPr>
-      </w:r>
-    </w:p>
-    <w:p>
-      <w:pPr>
-        <w:pStyle w:val="style0"/>
-      </w:pPr>
-      <w:r>
-        <w:rPr>
-          <w:lang w:eastAsia="fr-FR"/>
-        </w:rPr>
+        <w:t>Même si l’interface graphique n’était pas vraiment demandée, nous en avons tout de même implémenté une, avant tout pour faciliter les tests des méthodes et rendre l’application plus agréable. En revanche elle n’est pas complètement ergonomique ni esthétique.</w:t>
       </w:r>
     </w:p>
     <w:p>
@@ -1746,75 +1515,15 @@
           <w:numId w:val="2"/>
         </w:numPr>
       </w:pPr>
-      <w:bookmarkStart w:id="14" w:name="__RefHeading__275_1272585474"/>
-      <w:bookmarkStart w:id="15" w:name="_Toc356758353"/>
+      <w:bookmarkStart w:id="13" w:name="__RefHeading__275_1272585474"/>
+      <w:bookmarkStart w:id="14" w:name="_Toc356758353"/>
+      <w:bookmarkEnd w:id="13"/>
       <w:bookmarkEnd w:id="14"/>
-      <w:bookmarkEnd w:id="15"/>
       <w:r>
         <w:rPr>
           <w:lang w:eastAsia="fr-FR"/>
         </w:rPr>
         <w:t>Diagramme de classe</w:t>
-      </w:r>
-    </w:p>
-    <w:p>
-      <w:pPr>
-        <w:pStyle w:val="style0"/>
-      </w:pPr>
-      <w:r>
-        <w:rPr>
-          <w:lang w:eastAsia="fr-FR"/>
-        </w:rPr>
-      </w:r>
-    </w:p>
-    <w:p>
-      <w:pPr>
-        <w:pStyle w:val="style0"/>
-      </w:pPr>
-      <w:r>
-        <w:rPr>
-          <w:lang w:eastAsia="fr-FR"/>
-        </w:rPr>
-      </w:r>
-    </w:p>
-    <w:p>
-      <w:pPr>
-        <w:pStyle w:val="style0"/>
-      </w:pPr>
-      <w:r>
-        <w:rPr>
-          <w:lang w:eastAsia="fr-FR"/>
-        </w:rPr>
-      </w:r>
-    </w:p>
-    <w:p>
-      <w:pPr>
-        <w:pStyle w:val="style0"/>
-      </w:pPr>
-      <w:r>
-        <w:rPr>
-          <w:lang w:eastAsia="fr-FR"/>
-        </w:rPr>
-      </w:r>
-    </w:p>
-    <w:p>
-      <w:pPr>
-        <w:pStyle w:val="style0"/>
-      </w:pPr>
-      <w:r>
-        <w:rPr>
-          <w:lang w:eastAsia="fr-FR"/>
-        </w:rPr>
-      </w:r>
-    </w:p>
-    <w:p>
-      <w:pPr>
-        <w:pStyle w:val="style0"/>
-      </w:pPr>
-      <w:r>
-        <w:rPr>
-          <w:lang w:eastAsia="fr-FR"/>
-        </w:rPr>
       </w:r>
     </w:p>
     <w:p>
@@ -1869,10 +1578,10 @@
           <wp:anchor allowOverlap="1" behindDoc="1" distB="0" distL="0" distR="0" distT="0" layoutInCell="1" locked="0" relativeHeight="0" simplePos="0">
             <wp:simplePos x="0" y="0"/>
             <wp:positionH relativeFrom="character">
-              <wp:posOffset>-156845</wp:posOffset>
+              <wp:posOffset>-337820</wp:posOffset>
             </wp:positionH>
             <wp:positionV relativeFrom="line">
-              <wp:posOffset>656590</wp:posOffset>
+              <wp:posOffset>90805</wp:posOffset>
             </wp:positionV>
             <wp:extent cx="6400165" cy="4583430"/>
             <wp:effectExtent b="0" l="0" r="0" t="0"/>
@@ -1922,6 +1631,66 @@
     </w:p>
     <w:p>
       <w:pPr>
+        <w:pStyle w:val="style0"/>
+      </w:pPr>
+      <w:r>
+        <w:rPr>
+          <w:lang w:eastAsia="fr-FR"/>
+        </w:rPr>
+      </w:r>
+    </w:p>
+    <w:p>
+      <w:pPr>
+        <w:pStyle w:val="style0"/>
+      </w:pPr>
+      <w:r>
+        <w:rPr>
+          <w:lang w:eastAsia="fr-FR"/>
+        </w:rPr>
+      </w:r>
+    </w:p>
+    <w:p>
+      <w:pPr>
+        <w:pStyle w:val="style0"/>
+      </w:pPr>
+      <w:r>
+        <w:rPr>
+          <w:lang w:eastAsia="fr-FR"/>
+        </w:rPr>
+      </w:r>
+    </w:p>
+    <w:p>
+      <w:pPr>
+        <w:pStyle w:val="style0"/>
+      </w:pPr>
+      <w:r>
+        <w:rPr>
+          <w:lang w:eastAsia="fr-FR"/>
+        </w:rPr>
+      </w:r>
+    </w:p>
+    <w:p>
+      <w:pPr>
+        <w:pStyle w:val="style0"/>
+      </w:pPr>
+      <w:r>
+        <w:rPr>
+          <w:lang w:eastAsia="fr-FR"/>
+        </w:rPr>
+      </w:r>
+    </w:p>
+    <w:p>
+      <w:pPr>
+        <w:pStyle w:val="style0"/>
+      </w:pPr>
+      <w:r>
+        <w:rPr>
+          <w:lang w:eastAsia="fr-FR"/>
+        </w:rPr>
+      </w:r>
+    </w:p>
+    <w:p>
+      <w:pPr>
         <w:pStyle w:val="style1"/>
         <w:ind w:hanging="0" w:left="720" w:right="0"/>
       </w:pPr>
@@ -1939,10 +1708,10 @@
           <w:numId w:val="2"/>
         </w:numPr>
       </w:pPr>
-      <w:bookmarkStart w:id="16" w:name="__RefHeading__277_1272585474"/>
-      <w:bookmarkStart w:id="17" w:name="_Toc356758354"/>
+      <w:bookmarkStart w:id="15" w:name="__RefHeading__277_1272585474"/>
+      <w:bookmarkStart w:id="16" w:name="_Toc356758354"/>
+      <w:bookmarkEnd w:id="15"/>
       <w:bookmarkEnd w:id="16"/>
-      <w:bookmarkEnd w:id="17"/>
       <w:r>
         <w:rPr>
           <w:lang w:eastAsia="fr-FR"/>
@@ -2019,10 +1788,10 @@
           <w:numId w:val="2"/>
         </w:numPr>
       </w:pPr>
-      <w:bookmarkStart w:id="18" w:name="__RefHeading__279_1272585474"/>
-      <w:bookmarkStart w:id="19" w:name="_Toc356758355"/>
+      <w:bookmarkStart w:id="17" w:name="__RefHeading__279_1272585474"/>
+      <w:bookmarkStart w:id="18" w:name="_Toc356758355"/>
+      <w:bookmarkEnd w:id="17"/>
       <w:bookmarkEnd w:id="18"/>
-      <w:bookmarkEnd w:id="19"/>
       <w:r>
         <w:rPr>
           <w:lang w:eastAsia="fr-FR"/>
@@ -2038,10 +1807,10 @@
           <w:numId w:val="2"/>
         </w:numPr>
       </w:pPr>
-      <w:bookmarkStart w:id="20" w:name="__RefHeading__281_1272585474"/>
-      <w:bookmarkStart w:id="21" w:name="_Toc356758356"/>
+      <w:bookmarkStart w:id="19" w:name="__RefHeading__281_1272585474"/>
+      <w:bookmarkStart w:id="20" w:name="_Toc356758356"/>
+      <w:bookmarkEnd w:id="19"/>
       <w:bookmarkEnd w:id="20"/>
-      <w:bookmarkEnd w:id="21"/>
       <w:r>
         <w:rPr>
           <w:lang w:eastAsia="fr-FR"/>
@@ -2078,8 +1847,8 @@
           <w:numId w:val="2"/>
         </w:numPr>
       </w:pPr>
-      <w:bookmarkStart w:id="22" w:name="__RefHeading__283_1272585474"/>
-      <w:bookmarkEnd w:id="22"/>
+      <w:bookmarkStart w:id="21" w:name="__RefHeading__283_1272585474"/>
+      <w:bookmarkEnd w:id="21"/>
       <w:r>
         <w:rPr>
           <w:lang w:eastAsia="fr-FR"/>
@@ -2130,876 +1899,7 @@
         <w:pStyle w:val="style1"/>
       </w:pPr>
       <w:r>
-        <w:rPr>
-          <w:rFonts w:eastAsia="Times New Roman"/>
-          <w:lang w:eastAsia="fr-FR"/>
-        </w:rPr>
-      </w:r>
-    </w:p>
-    <w:p>
-      <w:pPr>
-        <w:pStyle w:val="style0"/>
-        <w:shd w:fill="FFFFFF" w:val="clear"/>
-        <w:spacing w:after="48" w:before="0" w:line="100" w:lineRule="atLeast"/>
-      </w:pPr>
-      <w:r>
-        <w:rPr>
-          <w:rFonts w:ascii="Arial" w:cs="Arial" w:eastAsia="Times New Roman" w:hAnsi="Arial"/>
-          <w:color w:val="222222"/>
-          <w:sz w:val="32"/>
-          <w:szCs w:val="32"/>
-          <w:lang w:eastAsia="fr-FR"/>
-        </w:rPr>
-      </w:r>
-    </w:p>
-    <w:p>
-      <w:pPr>
-        <w:pStyle w:val="style0"/>
-        <w:shd w:fill="FFFFFF" w:val="clear"/>
-        <w:spacing w:after="48" w:before="0" w:line="100" w:lineRule="atLeast"/>
-      </w:pPr>
-      <w:r>
-        <w:rPr>
-          <w:rFonts w:ascii="Arial" w:cs="Arial" w:eastAsia="Times New Roman" w:hAnsi="Arial"/>
-          <w:color w:val="222222"/>
-          <w:sz w:val="32"/>
-          <w:szCs w:val="32"/>
-          <w:lang w:eastAsia="fr-FR"/>
-        </w:rPr>
-      </w:r>
-    </w:p>
-    <w:p>
-      <w:pPr>
-        <w:pStyle w:val="style0"/>
-        <w:shd w:fill="FFFFFF" w:val="clear"/>
-        <w:spacing w:after="48" w:before="0" w:line="100" w:lineRule="atLeast"/>
-      </w:pPr>
-      <w:r>
-        <w:rPr>
-          <w:rFonts w:ascii="Arial" w:cs="Arial" w:eastAsia="Times New Roman" w:hAnsi="Arial"/>
-          <w:color w:val="222222"/>
-          <w:sz w:val="32"/>
-          <w:szCs w:val="32"/>
-          <w:lang w:eastAsia="fr-FR"/>
-        </w:rPr>
-      </w:r>
-    </w:p>
-    <w:p>
-      <w:pPr>
-        <w:pStyle w:val="style0"/>
-        <w:shd w:fill="FFFFFF" w:val="clear"/>
-        <w:spacing w:after="48" w:before="0" w:line="100" w:lineRule="atLeast"/>
-      </w:pPr>
-      <w:r>
-        <w:rPr>
-          <w:rFonts w:ascii="Arial" w:cs="Arial" w:eastAsia="Times New Roman" w:hAnsi="Arial"/>
-          <w:color w:val="222222"/>
-          <w:sz w:val="32"/>
-          <w:szCs w:val="32"/>
-          <w:lang w:eastAsia="fr-FR"/>
-        </w:rPr>
-      </w:r>
-    </w:p>
-    <w:p>
-      <w:pPr>
-        <w:pStyle w:val="style0"/>
-        <w:shd w:fill="FFFFFF" w:val="clear"/>
-        <w:spacing w:after="48" w:before="0" w:line="100" w:lineRule="atLeast"/>
-      </w:pPr>
-      <w:r>
-        <w:rPr>
-          <w:rFonts w:ascii="Arial" w:cs="Arial" w:eastAsia="Times New Roman" w:hAnsi="Arial"/>
-          <w:color w:val="222222"/>
-          <w:sz w:val="32"/>
-          <w:szCs w:val="32"/>
-          <w:lang w:eastAsia="fr-FR"/>
-        </w:rPr>
-      </w:r>
-    </w:p>
-    <w:p>
-      <w:pPr>
-        <w:pStyle w:val="style0"/>
-        <w:shd w:fill="FFFFFF" w:val="clear"/>
-        <w:spacing w:after="48" w:before="0" w:line="100" w:lineRule="atLeast"/>
-      </w:pPr>
-      <w:r>
-        <w:rPr>
-          <w:rFonts w:ascii="Arial" w:cs="Arial" w:eastAsia="Times New Roman" w:hAnsi="Arial"/>
-          <w:color w:val="222222"/>
-          <w:sz w:val="32"/>
-          <w:szCs w:val="32"/>
-          <w:lang w:eastAsia="fr-FR"/>
-        </w:rPr>
-      </w:r>
-    </w:p>
-    <w:p>
-      <w:pPr>
-        <w:pStyle w:val="style0"/>
-        <w:shd w:fill="FFFFFF" w:val="clear"/>
-        <w:spacing w:after="48" w:before="0" w:line="100" w:lineRule="atLeast"/>
-      </w:pPr>
-      <w:r>
-        <w:rPr>
-          <w:rFonts w:ascii="Arial" w:cs="Arial" w:eastAsia="Times New Roman" w:hAnsi="Arial"/>
-          <w:color w:val="222222"/>
-          <w:sz w:val="32"/>
-          <w:szCs w:val="32"/>
-          <w:lang w:eastAsia="fr-FR"/>
-        </w:rPr>
-      </w:r>
-    </w:p>
-    <w:p>
-      <w:pPr>
-        <w:pStyle w:val="style0"/>
-        <w:shd w:fill="FFFFFF" w:val="clear"/>
-        <w:spacing w:after="48" w:before="0" w:line="100" w:lineRule="atLeast"/>
-      </w:pPr>
-      <w:r>
-        <w:rPr>
-          <w:rFonts w:ascii="Arial" w:cs="Arial" w:eastAsia="Times New Roman" w:hAnsi="Arial"/>
-          <w:color w:val="222222"/>
-          <w:sz w:val="32"/>
-          <w:szCs w:val="32"/>
-          <w:lang w:eastAsia="fr-FR"/>
-        </w:rPr>
-      </w:r>
-    </w:p>
-    <w:p>
-      <w:pPr>
-        <w:pStyle w:val="style0"/>
-        <w:shd w:fill="FFFFFF" w:val="clear"/>
-        <w:spacing w:after="48" w:before="0" w:line="100" w:lineRule="atLeast"/>
-      </w:pPr>
-      <w:r>
-        <w:rPr>
-          <w:rFonts w:ascii="Arial" w:cs="Arial" w:eastAsia="Times New Roman" w:hAnsi="Arial"/>
-          <w:color w:val="222222"/>
-          <w:sz w:val="32"/>
-          <w:szCs w:val="32"/>
-          <w:lang w:eastAsia="fr-FR"/>
-        </w:rPr>
-      </w:r>
-    </w:p>
-    <w:p>
-      <w:pPr>
-        <w:pStyle w:val="style0"/>
-        <w:shd w:fill="FFFFFF" w:val="clear"/>
-        <w:spacing w:after="48" w:before="0" w:line="100" w:lineRule="atLeast"/>
-      </w:pPr>
-      <w:r>
-        <w:rPr>
-          <w:rFonts w:ascii="Arial" w:cs="Arial" w:eastAsia="Times New Roman" w:hAnsi="Arial"/>
-          <w:color w:val="222222"/>
-          <w:sz w:val="32"/>
-          <w:szCs w:val="32"/>
-          <w:lang w:eastAsia="fr-FR"/>
-        </w:rPr>
-      </w:r>
-    </w:p>
-    <w:p>
-      <w:pPr>
-        <w:pStyle w:val="style0"/>
-        <w:shd w:fill="FFFFFF" w:val="clear"/>
-        <w:spacing w:after="48" w:before="0" w:line="100" w:lineRule="atLeast"/>
-      </w:pPr>
-      <w:r>
-        <w:rPr>
-          <w:rFonts w:ascii="Arial" w:cs="Arial" w:eastAsia="Times New Roman" w:hAnsi="Arial"/>
-          <w:color w:val="222222"/>
-          <w:sz w:val="32"/>
-          <w:szCs w:val="32"/>
-          <w:lang w:eastAsia="fr-FR"/>
-        </w:rPr>
-      </w:r>
-    </w:p>
-    <w:p>
-      <w:pPr>
-        <w:pStyle w:val="style0"/>
-        <w:shd w:fill="FFFFFF" w:val="clear"/>
-        <w:spacing w:after="48" w:before="0" w:line="100" w:lineRule="atLeast"/>
-      </w:pPr>
-      <w:r>
-        <w:rPr>
-          <w:rFonts w:ascii="Arial" w:cs="Arial" w:eastAsia="Times New Roman" w:hAnsi="Arial"/>
-          <w:color w:val="222222"/>
-          <w:sz w:val="32"/>
-          <w:szCs w:val="32"/>
-          <w:lang w:eastAsia="fr-FR"/>
-        </w:rPr>
-      </w:r>
-    </w:p>
-    <w:p>
-      <w:pPr>
-        <w:pStyle w:val="style0"/>
-        <w:shd w:fill="FFFFFF" w:val="clear"/>
-        <w:spacing w:after="48" w:before="0" w:line="100" w:lineRule="atLeast"/>
-      </w:pPr>
-      <w:r>
-        <w:rPr>
-          <w:rFonts w:ascii="Arial" w:cs="Arial" w:eastAsia="Times New Roman" w:hAnsi="Arial"/>
-          <w:color w:val="222222"/>
-          <w:sz w:val="32"/>
-          <w:szCs w:val="32"/>
-          <w:lang w:eastAsia="fr-FR"/>
-        </w:rPr>
-      </w:r>
-    </w:p>
-    <w:p>
-      <w:pPr>
-        <w:pStyle w:val="style0"/>
-        <w:shd w:fill="FFFFFF" w:val="clear"/>
-        <w:spacing w:after="48" w:before="0" w:line="100" w:lineRule="atLeast"/>
-      </w:pPr>
-      <w:r>
-        <w:rPr>
-          <w:rFonts w:ascii="Arial" w:cs="Arial" w:eastAsia="Times New Roman" w:hAnsi="Arial"/>
-          <w:color w:val="222222"/>
-          <w:sz w:val="32"/>
-          <w:szCs w:val="32"/>
-          <w:lang w:eastAsia="fr-FR"/>
-        </w:rPr>
-      </w:r>
-    </w:p>
-    <w:p>
-      <w:pPr>
-        <w:pStyle w:val="style0"/>
-        <w:shd w:fill="FFFFFF" w:val="clear"/>
-        <w:spacing w:after="48" w:before="0" w:line="100" w:lineRule="atLeast"/>
-      </w:pPr>
-      <w:r>
-        <w:rPr>
-          <w:rFonts w:ascii="Arial" w:cs="Arial" w:eastAsia="Times New Roman" w:hAnsi="Arial"/>
-          <w:color w:val="222222"/>
-          <w:sz w:val="32"/>
-          <w:szCs w:val="32"/>
-          <w:lang w:eastAsia="fr-FR"/>
-        </w:rPr>
-      </w:r>
-    </w:p>
-    <w:p>
-      <w:pPr>
-        <w:pStyle w:val="style0"/>
-        <w:shd w:fill="FFFFFF" w:val="clear"/>
-        <w:spacing w:after="48" w:before="0" w:line="100" w:lineRule="atLeast"/>
-      </w:pPr>
-      <w:r>
-        <w:rPr>
-          <w:rFonts w:ascii="Arial" w:cs="Arial" w:eastAsia="Times New Roman" w:hAnsi="Arial"/>
-          <w:color w:val="222222"/>
-          <w:sz w:val="32"/>
-          <w:szCs w:val="32"/>
-          <w:lang w:eastAsia="fr-FR"/>
-        </w:rPr>
-      </w:r>
-    </w:p>
-    <w:p>
-      <w:pPr>
-        <w:pStyle w:val="style0"/>
-        <w:shd w:fill="FFFFFF" w:val="clear"/>
-        <w:spacing w:after="48" w:before="0" w:line="100" w:lineRule="atLeast"/>
-      </w:pPr>
-      <w:r>
-        <w:rPr>
-          <w:rFonts w:ascii="Arial" w:cs="Arial" w:eastAsia="Times New Roman" w:hAnsi="Arial"/>
-          <w:color w:val="222222"/>
-          <w:sz w:val="32"/>
-          <w:szCs w:val="32"/>
-          <w:lang w:eastAsia="fr-FR"/>
-        </w:rPr>
-      </w:r>
-    </w:p>
-    <w:p>
-      <w:pPr>
-        <w:pStyle w:val="style0"/>
-        <w:shd w:fill="FFFFFF" w:val="clear"/>
-        <w:spacing w:after="48" w:before="0" w:line="100" w:lineRule="atLeast"/>
-      </w:pPr>
-      <w:r>
-        <w:rPr>
-          <w:rFonts w:ascii="Arial" w:cs="Arial" w:eastAsia="Times New Roman" w:hAnsi="Arial"/>
-          <w:color w:val="222222"/>
-          <w:sz w:val="32"/>
-          <w:szCs w:val="32"/>
-          <w:lang w:eastAsia="fr-FR"/>
-        </w:rPr>
-      </w:r>
-    </w:p>
-    <w:p>
-      <w:pPr>
-        <w:pStyle w:val="style0"/>
-        <w:shd w:fill="FFFFFF" w:val="clear"/>
-        <w:spacing w:after="48" w:before="0" w:line="100" w:lineRule="atLeast"/>
-      </w:pPr>
-      <w:r>
-        <w:rPr>
-          <w:rFonts w:ascii="Arial" w:cs="Arial" w:eastAsia="Times New Roman" w:hAnsi="Arial"/>
-          <w:color w:val="222222"/>
-          <w:sz w:val="32"/>
-          <w:szCs w:val="32"/>
-          <w:lang w:eastAsia="fr-FR"/>
-        </w:rPr>
-      </w:r>
-    </w:p>
-    <w:p>
-      <w:pPr>
-        <w:pStyle w:val="style0"/>
-        <w:shd w:fill="FFFFFF" w:val="clear"/>
-        <w:spacing w:after="48" w:before="0" w:line="100" w:lineRule="atLeast"/>
-      </w:pPr>
-      <w:r>
-        <w:rPr>
-          <w:rFonts w:ascii="Arial" w:cs="Arial" w:eastAsia="Times New Roman" w:hAnsi="Arial"/>
-          <w:color w:val="222222"/>
-          <w:sz w:val="32"/>
-          <w:szCs w:val="32"/>
-          <w:lang w:eastAsia="fr-FR"/>
-        </w:rPr>
-      </w:r>
-    </w:p>
-    <w:p>
-      <w:pPr>
-        <w:pStyle w:val="style0"/>
-        <w:shd w:fill="FFFFFF" w:val="clear"/>
-        <w:spacing w:after="48" w:before="0" w:line="100" w:lineRule="atLeast"/>
-      </w:pPr>
-      <w:r>
-        <w:rPr>
-          <w:rFonts w:ascii="Arial" w:cs="Arial" w:eastAsia="Times New Roman" w:hAnsi="Arial"/>
-          <w:color w:val="222222"/>
-          <w:sz w:val="32"/>
-          <w:szCs w:val="32"/>
-          <w:lang w:eastAsia="fr-FR"/>
-        </w:rPr>
-      </w:r>
-    </w:p>
-    <w:p>
-      <w:pPr>
-        <w:pStyle w:val="style0"/>
-        <w:shd w:fill="FFFFFF" w:val="clear"/>
-        <w:spacing w:after="48" w:before="0" w:line="100" w:lineRule="atLeast"/>
-      </w:pPr>
-      <w:r>
-        <w:rPr>
-          <w:rFonts w:ascii="Arial" w:cs="Arial" w:eastAsia="Times New Roman" w:hAnsi="Arial"/>
-          <w:color w:val="222222"/>
-          <w:sz w:val="32"/>
-          <w:szCs w:val="32"/>
-          <w:lang w:eastAsia="fr-FR"/>
-        </w:rPr>
-      </w:r>
-    </w:p>
-    <w:p>
-      <w:pPr>
-        <w:pStyle w:val="style0"/>
-        <w:shd w:fill="FFFFFF" w:val="clear"/>
-        <w:spacing w:after="48" w:before="0" w:line="100" w:lineRule="atLeast"/>
-      </w:pPr>
-      <w:r>
-        <w:rPr>
-          <w:rFonts w:ascii="Arial" w:cs="Arial" w:eastAsia="Times New Roman" w:hAnsi="Arial"/>
-          <w:color w:val="222222"/>
-          <w:sz w:val="32"/>
-          <w:szCs w:val="32"/>
-          <w:lang w:eastAsia="fr-FR"/>
-        </w:rPr>
-      </w:r>
-    </w:p>
-    <w:p>
-      <w:pPr>
-        <w:pStyle w:val="style0"/>
-        <w:shd w:fill="FFFFFF" w:val="clear"/>
-        <w:spacing w:after="48" w:before="0" w:line="100" w:lineRule="atLeast"/>
-      </w:pPr>
-      <w:r>
-        <w:rPr>
-          <w:rFonts w:ascii="Arial" w:cs="Arial" w:eastAsia="Times New Roman" w:hAnsi="Arial"/>
-          <w:color w:val="222222"/>
-          <w:sz w:val="32"/>
-          <w:szCs w:val="32"/>
-          <w:lang w:eastAsia="fr-FR"/>
-        </w:rPr>
-      </w:r>
-    </w:p>
-    <w:p>
-      <w:pPr>
-        <w:pStyle w:val="style0"/>
-        <w:shd w:fill="FFFFFF" w:val="clear"/>
-        <w:spacing w:after="48" w:before="0" w:line="100" w:lineRule="atLeast"/>
-      </w:pPr>
-      <w:r>
-        <w:rPr>
-          <w:rFonts w:ascii="Arial" w:cs="Arial" w:eastAsia="Times New Roman" w:hAnsi="Arial"/>
-          <w:color w:val="222222"/>
-          <w:sz w:val="32"/>
-          <w:szCs w:val="32"/>
-          <w:lang w:eastAsia="fr-FR"/>
-        </w:rPr>
-      </w:r>
-    </w:p>
-    <w:p>
-      <w:pPr>
-        <w:pStyle w:val="style34"/>
-        <w:numPr>
-          <w:ilvl w:val="0"/>
-          <w:numId w:val="3"/>
-        </w:numPr>
-        <w:shd w:fill="FFFFFF" w:val="clear"/>
-        <w:spacing w:after="48" w:before="0" w:line="100" w:lineRule="atLeast"/>
-      </w:pPr>
-      <w:r>
-        <w:rPr>
-          <w:rFonts w:ascii="Arial" w:cs="Arial" w:eastAsia="Times New Roman" w:hAnsi="Arial"/>
-          <w:color w:val="222222"/>
-          <w:sz w:val="32"/>
-          <w:szCs w:val="32"/>
-          <w:lang w:eastAsia="fr-FR"/>
-        </w:rPr>
-        <w:t>pourquoi on a une classe personne qui est dans le package Serveur ?</w:t>
-      </w:r>
-    </w:p>
-    <w:p>
-      <w:pPr>
-        <w:pStyle w:val="style0"/>
-        <w:shd w:fill="FFFFFF" w:val="clear"/>
-        <w:spacing w:after="48" w:before="0" w:line="100" w:lineRule="atLeast"/>
-      </w:pPr>
-      <w:r>
-        <w:rPr>
-          <w:rFonts w:ascii="Arial" w:cs="Arial" w:eastAsia="Times New Roman" w:hAnsi="Arial"/>
-          <w:color w:val="222222"/>
-          <w:sz w:val="32"/>
-          <w:szCs w:val="32"/>
-          <w:lang w:eastAsia="fr-FR"/>
-        </w:rPr>
-      </w:r>
-    </w:p>
-    <w:p>
-      <w:pPr>
-        <w:pStyle w:val="style0"/>
-        <w:shd w:fill="FFFFFF" w:val="clear"/>
-        <w:spacing w:after="48" w:before="0" w:line="100" w:lineRule="atLeast"/>
-      </w:pPr>
-      <w:r>
-        <w:rPr>
-          <w:rFonts w:ascii="Arial" w:cs="Arial" w:eastAsia="Times New Roman" w:hAnsi="Arial"/>
-          <w:color w:val="222222"/>
-          <w:sz w:val="32"/>
-          <w:szCs w:val="32"/>
-          <w:lang w:eastAsia="fr-FR"/>
-        </w:rPr>
-        <w:t>la classe personne permet d'identifier un client par son nom, prenom, mdp...</w:t>
-      </w:r>
-    </w:p>
-    <w:p>
-      <w:pPr>
-        <w:pStyle w:val="style0"/>
-        <w:shd w:fill="FFFFFF" w:val="clear"/>
-        <w:spacing w:after="48" w:before="0" w:line="100" w:lineRule="atLeast"/>
-      </w:pPr>
-      <w:r>
-        <w:rPr>
-          <w:rFonts w:ascii="Arial" w:cs="Arial" w:eastAsia="Times New Roman" w:hAnsi="Arial"/>
-          <w:color w:val="222222"/>
-          <w:sz w:val="32"/>
-          <w:szCs w:val="32"/>
-          <w:lang w:eastAsia="fr-FR"/>
-        </w:rPr>
-        <w:t>elle se trouve normalement dans le client et le serveur, c'est mieux que de faire un HashMap contenant login et mdp, enfin je trouvais...</w:t>
-      </w:r>
-    </w:p>
-    <w:p>
-      <w:pPr>
-        <w:pStyle w:val="style0"/>
-        <w:shd w:fill="FFFFFF" w:val="clear"/>
-        <w:spacing w:after="48" w:before="0" w:line="100" w:lineRule="atLeast"/>
-      </w:pPr>
-      <w:r>
-        <w:rPr>
-          <w:rFonts w:ascii="Arial" w:cs="Arial" w:eastAsia="Times New Roman" w:hAnsi="Arial"/>
-          <w:color w:val="222222"/>
-          <w:sz w:val="32"/>
-          <w:szCs w:val="32"/>
-          <w:lang w:eastAsia="fr-FR"/>
-        </w:rPr>
-      </w:r>
-    </w:p>
-    <w:p>
-      <w:pPr>
-        <w:pStyle w:val="style0"/>
-        <w:shd w:fill="FFFFFF" w:val="clear"/>
-        <w:spacing w:after="48" w:before="0" w:line="100" w:lineRule="atLeast"/>
-      </w:pPr>
-      <w:r>
-        <w:rPr>
-          <w:rFonts w:ascii="Arial" w:cs="Arial" w:eastAsia="Times New Roman" w:hAnsi="Arial"/>
-          <w:color w:val="222222"/>
-          <w:sz w:val="32"/>
-          <w:szCs w:val="32"/>
-          <w:lang w:eastAsia="fr-FR"/>
-        </w:rPr>
-        <w:t> </w:t>
-      </w:r>
-      <w:r>
-        <w:rPr>
-          <w:rFonts w:ascii="Arial" w:cs="Arial" w:eastAsia="Times New Roman" w:hAnsi="Arial"/>
-          <w:color w:val="222222"/>
-          <w:sz w:val="32"/>
-          <w:szCs w:val="32"/>
-          <w:lang w:eastAsia="fr-FR"/>
-        </w:rPr>
-        <w:t>2) A quoi servent les classes RMISSLServerSocketFactory  et RMISSLClientSocketFactory</w:t>
-      </w:r>
-    </w:p>
-    <w:p>
-      <w:pPr>
-        <w:pStyle w:val="style0"/>
-        <w:shd w:fill="FFFFFF" w:val="clear"/>
-        <w:spacing w:after="48" w:before="0" w:line="100" w:lineRule="atLeast"/>
-      </w:pPr>
-      <w:r>
-        <w:rPr>
-          <w:rFonts w:ascii="Arial" w:cs="Arial" w:eastAsia="Times New Roman" w:hAnsi="Arial"/>
-          <w:color w:val="222222"/>
-          <w:sz w:val="32"/>
-          <w:szCs w:val="32"/>
-          <w:lang w:eastAsia="fr-FR"/>
-        </w:rPr>
-      </w:r>
-    </w:p>
-    <w:p>
-      <w:pPr>
-        <w:pStyle w:val="style0"/>
-        <w:shd w:fill="FFFFFF" w:val="clear"/>
-        <w:spacing w:after="48" w:before="0" w:line="100" w:lineRule="atLeast"/>
-      </w:pPr>
-      <w:r>
-        <w:rPr>
-          <w:rFonts w:ascii="Arial" w:cs="Arial" w:eastAsia="Times New Roman" w:hAnsi="Arial"/>
-          <w:color w:val="222222"/>
-          <w:sz w:val="32"/>
-          <w:szCs w:val="32"/>
-          <w:lang w:eastAsia="fr-FR"/>
-        </w:rPr>
-        <w:t>ces dernières servent pour des  connexions SSL securisés (fin du TP 4)</w:t>
-      </w:r>
-    </w:p>
-    <w:p>
-      <w:pPr>
-        <w:pStyle w:val="style0"/>
-        <w:shd w:fill="FFFFFF" w:val="clear"/>
-        <w:spacing w:after="48" w:before="0" w:line="100" w:lineRule="atLeast"/>
-      </w:pPr>
-      <w:r>
-        <w:rPr>
-          <w:rFonts w:ascii="Arial" w:cs="Arial" w:eastAsia="Times New Roman" w:hAnsi="Arial"/>
-          <w:color w:val="222222"/>
-          <w:sz w:val="32"/>
-          <w:szCs w:val="32"/>
-          <w:lang w:eastAsia="fr-FR"/>
-        </w:rPr>
-        <w:t> </w:t>
-      </w:r>
-    </w:p>
-    <w:p>
-      <w:pPr>
-        <w:pStyle w:val="style0"/>
-        <w:shd w:fill="FFFFFF" w:val="clear"/>
-        <w:spacing w:after="48" w:before="0" w:line="100" w:lineRule="atLeast"/>
-      </w:pPr>
-      <w:r>
-        <w:rPr>
-          <w:rFonts w:ascii="Arial" w:cs="Arial" w:eastAsia="Times New Roman" w:hAnsi="Arial"/>
-          <w:color w:val="222222"/>
-          <w:sz w:val="32"/>
-          <w:szCs w:val="32"/>
-          <w:lang w:eastAsia="fr-FR"/>
-        </w:rPr>
-        <w:t>3) a quoi ça sert d'avoir 2 interfaces, une privée et une publique</w:t>
-      </w:r>
-    </w:p>
-    <w:p>
-      <w:pPr>
-        <w:pStyle w:val="style0"/>
-        <w:shd w:fill="FFFFFF" w:val="clear"/>
-        <w:spacing w:after="48" w:before="0" w:line="100" w:lineRule="atLeast"/>
-      </w:pPr>
-      <w:r>
-        <w:rPr>
-          <w:rFonts w:ascii="Arial" w:cs="Arial" w:eastAsia="Times New Roman" w:hAnsi="Arial"/>
-          <w:color w:val="222222"/>
-          <w:sz w:val="32"/>
-          <w:szCs w:val="32"/>
-          <w:lang w:eastAsia="fr-FR"/>
-        </w:rPr>
-      </w:r>
-    </w:p>
-    <w:p>
-      <w:pPr>
-        <w:pStyle w:val="style0"/>
-        <w:shd w:fill="FFFFFF" w:val="clear"/>
-        <w:spacing w:after="48" w:before="0" w:line="100" w:lineRule="atLeast"/>
-      </w:pPr>
-      <w:r>
-        <w:rPr>
-          <w:rFonts w:ascii="Arial" w:cs="Arial" w:eastAsia="Times New Roman" w:hAnsi="Arial"/>
-          <w:color w:val="222222"/>
-          <w:sz w:val="32"/>
-          <w:szCs w:val="32"/>
-          <w:lang w:eastAsia="fr-FR"/>
-        </w:rPr>
-        <w:t> </w:t>
-      </w:r>
-      <w:r>
-        <w:rPr>
-          <w:rFonts w:ascii="Arial" w:cs="Arial" w:eastAsia="Times New Roman" w:hAnsi="Arial"/>
-          <w:b/>
-          <w:bCs/>
-          <w:color w:val="222222"/>
-          <w:sz w:val="32"/>
-          <w:lang w:eastAsia="fr-FR"/>
-        </w:rPr>
-        <w:t>Fabien: </w:t>
-      </w:r>
-      <w:r>
-        <w:rPr>
-          <w:rFonts w:ascii="Arial" w:cs="Arial" w:eastAsia="Times New Roman" w:hAnsi="Arial"/>
-          <w:color w:val="222222"/>
-          <w:sz w:val="32"/>
-          <w:lang w:eastAsia="fr-FR"/>
-        </w:rPr>
-        <w:t> </w:t>
-      </w:r>
-      <w:r>
-        <w:rPr>
-          <w:rFonts w:ascii="Arial" w:cs="Arial" w:eastAsia="Times New Roman" w:hAnsi="Arial"/>
-          <w:color w:val="222222"/>
-          <w:sz w:val="32"/>
-          <w:szCs w:val="32"/>
-          <w:lang w:eastAsia="fr-FR"/>
-        </w:rPr>
-        <w:t>C'est la même chose que pour Jaas, quand le login a fonctionné, il retourne un personal que le client est le seul a avoir, ce personal lui donne des privilèges et il ne peut executer que les métthodes qui contiennent doAsPrivilège</w:t>
-      </w:r>
-    </w:p>
-    <w:p>
-      <w:pPr>
-        <w:pStyle w:val="style0"/>
-        <w:shd w:fill="FFFFFF" w:val="clear"/>
-        <w:spacing w:after="48" w:before="0" w:line="100" w:lineRule="atLeast"/>
-      </w:pPr>
-      <w:r>
-        <w:rPr>
-          <w:rFonts w:ascii="Arial" w:cs="Arial" w:eastAsia="Times New Roman" w:hAnsi="Arial"/>
-          <w:color w:val="222222"/>
-          <w:sz w:val="32"/>
-          <w:szCs w:val="32"/>
-          <w:lang w:eastAsia="fr-FR"/>
-        </w:rPr>
-        <w:t> </w:t>
-      </w:r>
-      <w:r>
-        <w:rPr>
-          <w:rFonts w:ascii="Arial" w:cs="Arial" w:eastAsia="Times New Roman" w:hAnsi="Arial"/>
-          <w:b/>
-          <w:bCs/>
-          <w:color w:val="222222"/>
-          <w:sz w:val="32"/>
-          <w:lang w:eastAsia="fr-FR"/>
-        </w:rPr>
-        <w:t>moi: </w:t>
-      </w:r>
-      <w:r>
-        <w:rPr>
-          <w:rFonts w:ascii="Arial" w:cs="Arial" w:eastAsia="Times New Roman" w:hAnsi="Arial"/>
-          <w:color w:val="222222"/>
-          <w:sz w:val="32"/>
-          <w:lang w:eastAsia="fr-FR"/>
-        </w:rPr>
-        <w:t> </w:t>
-      </w:r>
-      <w:r>
-        <w:rPr>
-          <w:rFonts w:ascii="Arial" w:cs="Arial" w:eastAsia="Times New Roman" w:hAnsi="Arial"/>
-          <w:color w:val="222222"/>
-          <w:sz w:val="32"/>
-          <w:szCs w:val="32"/>
-          <w:lang w:eastAsia="fr-FR"/>
-        </w:rPr>
-        <w:t>d'accord mais j'ai pas fait jaas encore lol</w:t>
-      </w:r>
-    </w:p>
-    <w:p>
-      <w:pPr>
-        <w:pStyle w:val="style0"/>
-        <w:shd w:fill="FFFFFF" w:val="clear"/>
-        <w:spacing w:after="48" w:before="0" w:line="100" w:lineRule="atLeast"/>
-      </w:pPr>
-      <w:r>
-        <w:rPr>
-          <w:rFonts w:ascii="Arial" w:cs="Arial" w:eastAsia="Times New Roman" w:hAnsi="Arial"/>
-          <w:color w:val="222222"/>
-          <w:sz w:val="32"/>
-          <w:szCs w:val="32"/>
-          <w:lang w:eastAsia="fr-FR"/>
-        </w:rPr>
-        <w:t>oui par contre je suis toujours sceptique pour la classe personne ^^</w:t>
-      </w:r>
-    </w:p>
-    <w:p>
-      <w:pPr>
-        <w:pStyle w:val="style0"/>
-        <w:shd w:fill="FFFFFF" w:val="clear"/>
-        <w:spacing w:after="48" w:before="0" w:line="100" w:lineRule="atLeast"/>
-      </w:pPr>
-      <w:r>
-        <w:rPr>
-          <w:rFonts w:ascii="Arial" w:cs="Arial" w:eastAsia="Times New Roman" w:hAnsi="Arial"/>
-          <w:color w:val="222222"/>
-          <w:sz w:val="32"/>
-          <w:szCs w:val="32"/>
-          <w:lang w:eastAsia="fr-FR"/>
-        </w:rPr>
-        <w:t>pour toi c'est une personne qui a un compte twitter ?</w:t>
-      </w:r>
-    </w:p>
-    <w:p>
-      <w:pPr>
-        <w:pStyle w:val="style0"/>
-        <w:shd w:fill="FFFFFF" w:val="clear"/>
-        <w:spacing w:after="48" w:before="0" w:line="100" w:lineRule="atLeast"/>
-      </w:pPr>
-      <w:r>
-        <w:rPr>
-          <w:rFonts w:ascii="Arial" w:cs="Arial" w:eastAsia="Times New Roman" w:hAnsi="Arial"/>
-          <w:color w:val="222222"/>
-          <w:sz w:val="32"/>
-          <w:szCs w:val="32"/>
-          <w:lang w:eastAsia="fr-FR"/>
-        </w:rPr>
-        <w:t> </w:t>
-      </w:r>
-      <w:r>
-        <w:rPr>
-          <w:rFonts w:ascii="Arial" w:cs="Arial" w:eastAsia="Times New Roman" w:hAnsi="Arial"/>
-          <w:b/>
-          <w:bCs/>
-          <w:color w:val="222222"/>
-          <w:sz w:val="32"/>
-          <w:lang w:eastAsia="fr-FR"/>
-        </w:rPr>
-        <w:t>Fabien: </w:t>
-      </w:r>
-      <w:r>
-        <w:rPr>
-          <w:rFonts w:ascii="Arial" w:cs="Arial" w:eastAsia="Times New Roman" w:hAnsi="Arial"/>
-          <w:color w:val="222222"/>
-          <w:sz w:val="32"/>
-          <w:lang w:eastAsia="fr-FR"/>
-        </w:rPr>
-        <w:t> </w:t>
-      </w:r>
-      <w:r>
-        <w:rPr>
-          <w:rFonts w:ascii="Arial" w:cs="Arial" w:eastAsia="Times New Roman" w:hAnsi="Arial"/>
-          <w:color w:val="222222"/>
-          <w:sz w:val="32"/>
-          <w:szCs w:val="32"/>
-          <w:lang w:eastAsia="fr-FR"/>
-        </w:rPr>
-        <w:t>Oui c'est comme si tu mettais un login, tu es d'accord que c'est une personne qui emet un twitt</w:t>
-      </w:r>
-    </w:p>
-    <w:p>
-      <w:pPr>
-        <w:pStyle w:val="style0"/>
-        <w:shd w:fill="FFFFFF" w:val="clear"/>
-        <w:spacing w:after="48" w:before="0" w:line="100" w:lineRule="atLeast"/>
-      </w:pPr>
-      <w:r>
-        <w:rPr>
-          <w:rFonts w:ascii="Arial" w:cs="Arial" w:eastAsia="Times New Roman" w:hAnsi="Arial"/>
-          <w:color w:val="222222"/>
-          <w:sz w:val="32"/>
-          <w:szCs w:val="32"/>
-          <w:lang w:eastAsia="fr-FR"/>
-        </w:rPr>
-        <w:t> </w:t>
-      </w:r>
-      <w:r>
-        <w:rPr>
-          <w:rFonts w:ascii="Arial" w:cs="Arial" w:eastAsia="Times New Roman" w:hAnsi="Arial"/>
-          <w:b/>
-          <w:bCs/>
-          <w:color w:val="222222"/>
-          <w:sz w:val="32"/>
-          <w:lang w:eastAsia="fr-FR"/>
-        </w:rPr>
-        <w:t>moi: </w:t>
-      </w:r>
-      <w:r>
-        <w:rPr>
-          <w:rFonts w:ascii="Arial" w:cs="Arial" w:eastAsia="Times New Roman" w:hAnsi="Arial"/>
-          <w:color w:val="222222"/>
-          <w:sz w:val="32"/>
-          <w:lang w:eastAsia="fr-FR"/>
-        </w:rPr>
-        <w:t> </w:t>
-      </w:r>
-      <w:r>
-        <w:rPr>
-          <w:rFonts w:ascii="Arial" w:cs="Arial" w:eastAsia="Times New Roman" w:hAnsi="Arial"/>
-          <w:color w:val="222222"/>
-          <w:sz w:val="32"/>
-          <w:szCs w:val="32"/>
-          <w:lang w:eastAsia="fr-FR"/>
-        </w:rPr>
-        <w:t>en fait j'ai du mal a savoir pourquoi on a un clienttwitt ET une personne</w:t>
-      </w:r>
-    </w:p>
-    <w:p>
-      <w:pPr>
-        <w:pStyle w:val="style0"/>
-        <w:shd w:fill="FFFFFF" w:val="clear"/>
-        <w:spacing w:after="48" w:before="0" w:line="100" w:lineRule="atLeast"/>
-      </w:pPr>
-      <w:r>
-        <w:rPr>
-          <w:rFonts w:ascii="Arial" w:cs="Arial" w:eastAsia="Times New Roman" w:hAnsi="Arial"/>
-          <w:color w:val="222222"/>
-          <w:sz w:val="32"/>
-          <w:szCs w:val="32"/>
-          <w:lang w:eastAsia="fr-FR"/>
-        </w:rPr>
-        <w:t> </w:t>
-      </w:r>
-      <w:r>
-        <w:rPr>
-          <w:rFonts w:ascii="Arial" w:cs="Arial" w:eastAsia="Times New Roman" w:hAnsi="Arial"/>
-          <w:b/>
-          <w:bCs/>
-          <w:color w:val="222222"/>
-          <w:sz w:val="32"/>
-          <w:lang w:eastAsia="fr-FR"/>
-        </w:rPr>
-        <w:t>Fabien: </w:t>
-      </w:r>
-      <w:r>
-        <w:rPr>
-          <w:rFonts w:ascii="Arial" w:cs="Arial" w:eastAsia="Times New Roman" w:hAnsi="Arial"/>
-          <w:color w:val="222222"/>
-          <w:sz w:val="32"/>
-          <w:lang w:eastAsia="fr-FR"/>
-        </w:rPr>
-        <w:t> </w:t>
-      </w:r>
-      <w:r>
-        <w:rPr>
-          <w:rFonts w:ascii="Arial" w:cs="Arial" w:eastAsia="Times New Roman" w:hAnsi="Arial"/>
-          <w:color w:val="222222"/>
-          <w:sz w:val="32"/>
-          <w:szCs w:val="32"/>
-          <w:lang w:eastAsia="fr-FR"/>
-        </w:rPr>
-        <w:t>je ne peut pas stocker des references (ClientTwitt) car elle ne seraient jamais à jour quand le client se connect et se deconnect</w:t>
+        <w:rPr/>
       </w:r>
     </w:p>
     <w:p>
@@ -3230,89 +2130,6 @@
   <w:abstractNum w:abstractNumId="3">
     <w:lvl w:ilvl="0">
       <w:start w:val="1"/>
-      <w:numFmt w:val="decimal"/>
-      <w:lvlText w:val="%1)"/>
-      <w:lvlJc w:val="left"/>
-      <w:pPr>
-        <w:ind w:hanging="360" w:left="720"/>
-      </w:pPr>
-    </w:lvl>
-    <w:lvl w:ilvl="1">
-      <w:start w:val="1"/>
-      <w:numFmt w:val="lowerLetter"/>
-      <w:lvlText w:val="%2."/>
-      <w:lvlJc w:val="left"/>
-      <w:pPr>
-        <w:ind w:hanging="360" w:left="1440"/>
-      </w:pPr>
-    </w:lvl>
-    <w:lvl w:ilvl="2">
-      <w:start w:val="1"/>
-      <w:numFmt w:val="lowerRoman"/>
-      <w:lvlText w:val="%3."/>
-      <w:lvlJc w:val="right"/>
-      <w:pPr>
-        <w:ind w:hanging="180" w:left="2160"/>
-      </w:pPr>
-    </w:lvl>
-    <w:lvl w:ilvl="3">
-      <w:start w:val="1"/>
-      <w:numFmt w:val="decimal"/>
-      <w:lvlText w:val="%4."/>
-      <w:lvlJc w:val="left"/>
-      <w:pPr>
-        <w:ind w:hanging="360" w:left="2880"/>
-      </w:pPr>
-    </w:lvl>
-    <w:lvl w:ilvl="4">
-      <w:start w:val="1"/>
-      <w:numFmt w:val="lowerLetter"/>
-      <w:lvlText w:val="%5."/>
-      <w:lvlJc w:val="left"/>
-      <w:pPr>
-        <w:ind w:hanging="360" w:left="3600"/>
-      </w:pPr>
-    </w:lvl>
-    <w:lvl w:ilvl="5">
-      <w:start w:val="1"/>
-      <w:numFmt w:val="lowerRoman"/>
-      <w:lvlText w:val="%6."/>
-      <w:lvlJc w:val="right"/>
-      <w:pPr>
-        <w:ind w:hanging="180" w:left="4320"/>
-      </w:pPr>
-    </w:lvl>
-    <w:lvl w:ilvl="6">
-      <w:start w:val="1"/>
-      <w:numFmt w:val="decimal"/>
-      <w:lvlText w:val="%7."/>
-      <w:lvlJc w:val="left"/>
-      <w:pPr>
-        <w:ind w:hanging="360" w:left="5040"/>
-      </w:pPr>
-    </w:lvl>
-    <w:lvl w:ilvl="7">
-      <w:start w:val="1"/>
-      <w:numFmt w:val="lowerLetter"/>
-      <w:lvlText w:val="%8."/>
-      <w:lvlJc w:val="left"/>
-      <w:pPr>
-        <w:ind w:hanging="360" w:left="5760"/>
-      </w:pPr>
-    </w:lvl>
-    <w:lvl w:ilvl="8">
-      <w:start w:val="1"/>
-      <w:numFmt w:val="lowerRoman"/>
-      <w:lvlText w:val="%9."/>
-      <w:lvlJc w:val="right"/>
-      <w:pPr>
-        <w:ind w:hanging="180" w:left="6480"/>
-      </w:pPr>
-    </w:lvl>
-  </w:abstractNum>
-  <w:abstractNum w:abstractNumId="4">
-    <w:lvl w:ilvl="0">
-      <w:start w:val="1"/>
       <w:numFmt w:val="bullet"/>
       <w:lvlText w:val="-"/>
       <w:lvlJc w:val="left"/>
@@ -3420,7 +2237,7 @@
       </w:rPr>
     </w:lvl>
   </w:abstractNum>
-  <w:abstractNum w:abstractNumId="5">
+  <w:abstractNum w:abstractNumId="4">
     <w:lvl w:ilvl="0">
       <w:start w:val="1"/>
       <w:numFmt w:val="bullet"/>
@@ -3568,9 +2385,6 @@
   </w:num>
   <w:num w:numId="4">
     <w:abstractNumId w:val="4"/>
-  </w:num>
-  <w:num w:numId="5">
-    <w:abstractNumId w:val="5"/>
   </w:num>
 </w:numbering>
 </file>

</xml_diff>